<commit_message>
Nuevos datos prueba + script con borrado lógico
</commit_message>
<xml_diff>
--- a/Documentos/PANTALLAZOS Refin - Reest.docx
+++ b/Documentos/PANTALLAZOS Refin - Reest.docx
@@ -1,17 +1,16 @@
 
 <file path=word/document.xml><?xml version="1.0" encoding="utf-8"?>
-<w:document xmlns:wpc="http://schemas.microsoft.com/office/word/2010/wordprocessingCanvas" xmlns:cx="http://schemas.microsoft.com/office/drawing/2014/chartex" xmlns:cx1="http://schemas.microsoft.com/office/drawing/2015/9/8/chartex" xmlns:cx2="http://schemas.microsoft.com/office/drawing/2015/10/21/chartex" xmlns:cx3="http://schemas.microsoft.com/office/drawing/2016/5/9/chartex" xmlns:cx4="http://schemas.microsoft.com/office/drawing/2016/5/10/chartex" xmlns:cx5="http://schemas.microsoft.com/office/drawing/2016/5/11/chartex" xmlns:mc="http://schemas.openxmlformats.org/markup-compatibility/2006" xmlns:o="urn:schemas-microsoft-com:office:office" xmlns:r="http://schemas.openxmlformats.org/officeDocument/2006/relationships" xmlns:m="http://schemas.openxmlformats.org/officeDocument/2006/math" xmlns:v="urn:schemas-microsoft-com:vml" xmlns:wp14="http://schemas.microsoft.com/office/word/2010/wordprocessingDrawing" xmlns:wp="http://schemas.openxmlformats.org/drawingml/2006/wordprocessingDrawing" xmlns:w10="urn:schemas-microsoft-com:office:word" xmlns:w="http://schemas.openxmlformats.org/wordprocessingml/2006/main" xmlns:w14="http://schemas.microsoft.com/office/word/2010/wordml" xmlns:w15="http://schemas.microsoft.com/office/word/2012/wordml" xmlns:w16se="http://schemas.microsoft.com/office/word/2015/wordml/symex" xmlns:wpg="http://schemas.microsoft.com/office/word/2010/wordprocessingGroup" xmlns:wpi="http://schemas.microsoft.com/office/word/2010/wordprocessingInk" xmlns:wne="http://schemas.microsoft.com/office/word/2006/wordml" xmlns:wps="http://schemas.microsoft.com/office/word/2010/wordprocessingShape" mc:Ignorable="w14 w15 w16se wp14">
+<w:document xmlns:wpc="http://schemas.microsoft.com/office/word/2010/wordprocessingCanvas" xmlns:cx="http://schemas.microsoft.com/office/drawing/2014/chartex" xmlns:mc="http://schemas.openxmlformats.org/markup-compatibility/2006" xmlns:o="urn:schemas-microsoft-com:office:office" xmlns:r="http://schemas.openxmlformats.org/officeDocument/2006/relationships" xmlns:m="http://schemas.openxmlformats.org/officeDocument/2006/math" xmlns:v="urn:schemas-microsoft-com:vml" xmlns:wp14="http://schemas.microsoft.com/office/word/2010/wordprocessingDrawing" xmlns:wp="http://schemas.openxmlformats.org/drawingml/2006/wordprocessingDrawing" xmlns:w10="urn:schemas-microsoft-com:office:word" xmlns:w="http://schemas.openxmlformats.org/wordprocessingml/2006/main" xmlns:w14="http://schemas.microsoft.com/office/word/2010/wordml" xmlns:w15="http://schemas.microsoft.com/office/word/2012/wordml" xmlns:w16se="http://schemas.microsoft.com/office/word/2015/wordml/symex" xmlns:wpg="http://schemas.microsoft.com/office/word/2010/wordprocessingGroup" xmlns:wpi="http://schemas.microsoft.com/office/word/2010/wordprocessingInk" xmlns:wne="http://schemas.microsoft.com/office/word/2006/wordml" xmlns:wps="http://schemas.microsoft.com/office/word/2010/wordprocessingShape" mc:Ignorable="w14 w15 w16se wp14">
   <w:body>
     <w:p>
-      <w:bookmarkStart w:id="0" w:name="_GoBack"/>
-      <w:bookmarkEnd w:id="0"/>
+      <w:commentRangeStart w:id="0"/>
       <w:r>
         <w:rPr>
           <w:noProof/>
           <w:lang w:val="es-CO" w:eastAsia="es-CO"/>
         </w:rPr>
         <w:drawing>
-          <wp:inline distT="0" distB="0" distL="0" distR="0" wp14:anchorId="51B18485" wp14:editId="13CBBA33">
+          <wp:inline distT="0" distB="0" distL="0" distR="0" wp14:anchorId="314299E0" wp14:editId="6315FEB7">
             <wp:extent cx="5044440" cy="2964180"/>
             <wp:effectExtent l="0" t="0" r="3810" b="7620"/>
             <wp:docPr id="1" name="Imagen 1"/>
@@ -53,6 +52,13 @@
           </wp:inline>
         </w:drawing>
       </w:r>
+      <w:commentRangeEnd w:id="0"/>
+      <w:r>
+        <w:rPr>
+          <w:rStyle w:val="CommentReference"/>
+        </w:rPr>
+        <w:commentReference w:id="0"/>
+      </w:r>
     </w:p>
     <w:p>
       <w:r>
@@ -61,7 +67,7 @@
           <w:lang w:val="es-CO" w:eastAsia="es-CO"/>
         </w:rPr>
         <w:drawing>
-          <wp:inline distT="0" distB="0" distL="0" distR="0" wp14:anchorId="7DFE6B27" wp14:editId="1078790E">
+          <wp:inline distT="0" distB="0" distL="0" distR="0" wp14:anchorId="1028EF9F" wp14:editId="0D7D4DF4">
             <wp:extent cx="5052060" cy="2796540"/>
             <wp:effectExtent l="0" t="0" r="0" b="3810"/>
             <wp:docPr id="2" name="Imagen 2"/>
@@ -76,7 +82,7 @@
                     <pic:cNvPicPr/>
                   </pic:nvPicPr>
                   <pic:blipFill rotWithShape="1">
-                    <a:blip r:embed="rId5"/>
+                    <a:blip r:embed="rId7"/>
                     <a:srcRect l="27234" t="27090" r="25494" b="23997"/>
                     <a:stretch/>
                   </pic:blipFill>
@@ -111,7 +117,7 @@
           <w:lang w:val="es-CO" w:eastAsia="es-CO"/>
         </w:rPr>
         <w:drawing>
-          <wp:inline distT="0" distB="0" distL="0" distR="0" wp14:anchorId="1895C71E" wp14:editId="15FFAC5A">
+          <wp:inline distT="0" distB="0" distL="0" distR="0" wp14:anchorId="1B243D0B" wp14:editId="584699B3">
             <wp:extent cx="4968240" cy="2651760"/>
             <wp:effectExtent l="0" t="0" r="3810" b="0"/>
             <wp:docPr id="3" name="Imagen 3"/>
@@ -126,7 +132,7 @@
                     <pic:cNvPicPr/>
                   </pic:nvPicPr>
                   <pic:blipFill rotWithShape="1">
-                    <a:blip r:embed="rId6"/>
+                    <a:blip r:embed="rId8"/>
                     <a:srcRect l="27517" t="25836" r="27183" b="29096"/>
                     <a:stretch/>
                   </pic:blipFill>
@@ -162,7 +168,7 @@
         </w:rPr>
         <w:lastRenderedPageBreak/>
         <w:drawing>
-          <wp:inline distT="0" distB="0" distL="0" distR="0" wp14:anchorId="6DB4B1B7" wp14:editId="6F8D6D39">
+          <wp:inline distT="0" distB="0" distL="0" distR="0" wp14:anchorId="2783458A" wp14:editId="720F8CFB">
             <wp:extent cx="5402580" cy="3131820"/>
             <wp:effectExtent l="0" t="0" r="7620" b="0"/>
             <wp:docPr id="4" name="Imagen 4"/>
@@ -177,7 +183,7 @@
                     <pic:cNvPicPr/>
                   </pic:nvPicPr>
                   <pic:blipFill rotWithShape="1">
-                    <a:blip r:embed="rId7"/>
+                    <a:blip r:embed="rId9"/>
                     <a:srcRect l="26811" t="28094" r="28034" b="28010"/>
                     <a:stretch/>
                   </pic:blipFill>
@@ -213,7 +219,7 @@
           <w:lang w:val="es-CO" w:eastAsia="es-CO"/>
         </w:rPr>
         <w:drawing>
-          <wp:inline distT="0" distB="0" distL="0" distR="0" wp14:anchorId="41266C49" wp14:editId="44995C6B">
+          <wp:inline distT="0" distB="0" distL="0" distR="0" wp14:anchorId="59A06ED2" wp14:editId="7AC84F05">
             <wp:extent cx="5730240" cy="3383280"/>
             <wp:effectExtent l="0" t="0" r="3810" b="7620"/>
             <wp:docPr id="5" name="Imagen 5"/>
@@ -228,7 +234,7 @@
                     <pic:cNvPicPr/>
                   </pic:nvPicPr>
                   <pic:blipFill rotWithShape="1">
-                    <a:blip r:embed="rId8"/>
+                    <a:blip r:embed="rId10"/>
                     <a:srcRect l="27658" t="29348" r="28034" b="25251"/>
                     <a:stretch/>
                   </pic:blipFill>
@@ -266,6 +272,75 @@
 </w:document>
 </file>
 
+<file path=word/comments.xml><?xml version="1.0" encoding="utf-8"?>
+<w:comments xmlns:wpc="http://schemas.microsoft.com/office/word/2010/wordprocessingCanvas" xmlns:cx="http://schemas.microsoft.com/office/drawing/2014/chartex" xmlns:mc="http://schemas.openxmlformats.org/markup-compatibility/2006" xmlns:o="urn:schemas-microsoft-com:office:office" xmlns:r="http://schemas.openxmlformats.org/officeDocument/2006/relationships" xmlns:m="http://schemas.openxmlformats.org/officeDocument/2006/math" xmlns:v="urn:schemas-microsoft-com:vml" xmlns:wp14="http://schemas.microsoft.com/office/word/2010/wordprocessingDrawing" xmlns:wp="http://schemas.openxmlformats.org/drawingml/2006/wordprocessingDrawing" xmlns:w10="urn:schemas-microsoft-com:office:word" xmlns:w="http://schemas.openxmlformats.org/wordprocessingml/2006/main" xmlns:w14="http://schemas.microsoft.com/office/word/2010/wordml" xmlns:w15="http://schemas.microsoft.com/office/word/2012/wordml" xmlns:w16se="http://schemas.microsoft.com/office/word/2015/wordml/symex" xmlns:wpg="http://schemas.microsoft.com/office/word/2010/wordprocessingGroup" xmlns:wpi="http://schemas.microsoft.com/office/word/2010/wordprocessingInk" xmlns:wne="http://schemas.microsoft.com/office/word/2006/wordml" xmlns:wps="http://schemas.microsoft.com/office/word/2010/wordprocessingShape" mc:Ignorable="w14 w15 w16se wp14">
+  <w:comment w:id="0" w:author="Ramiro" w:date="2017-08-03T10:04:00Z" w:initials="R">
+    <w:p>
+      <w:pPr>
+        <w:pStyle w:val="CommentText"/>
+      </w:pPr>
+      <w:r>
+        <w:rPr>
+          <w:rStyle w:val="CommentReference"/>
+        </w:rPr>
+        <w:annotationRef/>
+      </w:r>
+      <w:r>
+        <w:t xml:space="preserve">INTANTI: </w:t>
+      </w:r>
+      <w:proofErr w:type="spellStart"/>
+      <w:r>
+        <w:t>Antic</w:t>
+      </w:r>
+      <w:proofErr w:type="spellEnd"/>
+      <w:r>
+        <w:t>.</w:t>
+      </w:r>
+    </w:p>
+    <w:p>
+      <w:pPr>
+        <w:pStyle w:val="CommentText"/>
+      </w:pPr>
+      <w:r>
+        <w:t xml:space="preserve">INTVENC: </w:t>
+      </w:r>
+      <w:proofErr w:type="spellStart"/>
+      <w:r>
+        <w:t>Venc</w:t>
+      </w:r>
+      <w:proofErr w:type="spellEnd"/>
+      <w:r>
+        <w:t>.</w:t>
+      </w:r>
+    </w:p>
+    <w:p>
+      <w:pPr>
+        <w:pStyle w:val="CommentText"/>
+      </w:pPr>
+      <w:r>
+        <w:t>INTMORA: Mora</w:t>
+      </w:r>
+      <w:bookmarkStart w:id="1" w:name="_GoBack"/>
+      <w:bookmarkEnd w:id="1"/>
+    </w:p>
+  </w:comment>
+</w:comments>
+</file>
+
+<file path=word/commentsExtended.xml><?xml version="1.0" encoding="utf-8"?>
+<w15:commentsEx xmlns:wpc="http://schemas.microsoft.com/office/word/2010/wordprocessingCanvas" xmlns:cx="http://schemas.microsoft.com/office/drawing/2014/chartex" xmlns:mc="http://schemas.openxmlformats.org/markup-compatibility/2006" xmlns:o="urn:schemas-microsoft-com:office:office" xmlns:r="http://schemas.openxmlformats.org/officeDocument/2006/relationships" xmlns:m="http://schemas.openxmlformats.org/officeDocument/2006/math" xmlns:v="urn:schemas-microsoft-com:vml" xmlns:wp14="http://schemas.microsoft.com/office/word/2010/wordprocessingDrawing" xmlns:wp="http://schemas.openxmlformats.org/drawingml/2006/wordprocessingDrawing" xmlns:w10="urn:schemas-microsoft-com:office:word" xmlns:w="http://schemas.openxmlformats.org/wordprocessingml/2006/main" xmlns:w14="http://schemas.microsoft.com/office/word/2010/wordml" xmlns:w15="http://schemas.microsoft.com/office/word/2012/wordml" xmlns:w16se="http://schemas.microsoft.com/office/word/2015/wordml/symex" xmlns:wpg="http://schemas.microsoft.com/office/word/2010/wordprocessingGroup" xmlns:wpi="http://schemas.microsoft.com/office/word/2010/wordprocessingInk" xmlns:wne="http://schemas.microsoft.com/office/word/2006/wordml" xmlns:wps="http://schemas.microsoft.com/office/word/2010/wordprocessingShape" mc:Ignorable="w14 w15 w16se wp14">
+  <w15:commentEx w15:paraId="7524F09E" w15:done="0"/>
+</w15:commentsEx>
+</file>
+
+<file path=word/people.xml><?xml version="1.0" encoding="utf-8"?>
+<w15:people xmlns:wpc="http://schemas.microsoft.com/office/word/2010/wordprocessingCanvas" xmlns:cx="http://schemas.microsoft.com/office/drawing/2014/chartex" xmlns:mc="http://schemas.openxmlformats.org/markup-compatibility/2006" xmlns:o="urn:schemas-microsoft-com:office:office" xmlns:r="http://schemas.openxmlformats.org/officeDocument/2006/relationships" xmlns:m="http://schemas.openxmlformats.org/officeDocument/2006/math" xmlns:v="urn:schemas-microsoft-com:vml" xmlns:wp14="http://schemas.microsoft.com/office/word/2010/wordprocessingDrawing" xmlns:wp="http://schemas.openxmlformats.org/drawingml/2006/wordprocessingDrawing" xmlns:w10="urn:schemas-microsoft-com:office:word" xmlns:w="http://schemas.openxmlformats.org/wordprocessingml/2006/main" xmlns:w14="http://schemas.microsoft.com/office/word/2010/wordml" xmlns:w15="http://schemas.microsoft.com/office/word/2012/wordml" xmlns:w16se="http://schemas.microsoft.com/office/word/2015/wordml/symex" xmlns:wpg="http://schemas.microsoft.com/office/word/2010/wordprocessingGroup" xmlns:wpi="http://schemas.microsoft.com/office/word/2010/wordprocessingInk" xmlns:wne="http://schemas.microsoft.com/office/word/2006/wordml" xmlns:wps="http://schemas.microsoft.com/office/word/2010/wordprocessingShape" mc:Ignorable="w14 w15 w16se wp14">
+  <w15:person w15:author="Ramiro">
+    <w15:presenceInfo w15:providerId="None" w15:userId="Ramiro"/>
+  </w15:person>
+</w15:people>
+</file>
+
 <file path=word/styles.xml><?xml version="1.0" encoding="utf-8"?>
 <w:styles xmlns:mc="http://schemas.openxmlformats.org/markup-compatibility/2006" xmlns:r="http://schemas.openxmlformats.org/officeDocument/2006/relationships" xmlns:w="http://schemas.openxmlformats.org/wordprocessingml/2006/main" xmlns:w14="http://schemas.microsoft.com/office/word/2010/wordml" xmlns:w15="http://schemas.microsoft.com/office/word/2012/wordml" xmlns:w16se="http://schemas.microsoft.com/office/word/2015/wordml/symex" mc:Ignorable="w14 w15 w16se">
   <w:docDefaults>
@@ -283,7 +358,7 @@
       </w:pPr>
     </w:pPrDefault>
   </w:docDefaults>
-  <w:latentStyles w:defLockedState="0" w:defUIPriority="99" w:defSemiHidden="0" w:defUnhideWhenUsed="0" w:defQFormat="0" w:count="374">
+  <w:latentStyles w:defLockedState="0" w:defUIPriority="99" w:defSemiHidden="0" w:defUnhideWhenUsed="0" w:defQFormat="0" w:count="371">
     <w:lsdException w:name="Normal" w:uiPriority="0" w:qFormat="1"/>
     <w:lsdException w:name="heading 1" w:uiPriority="9" w:qFormat="1"/>
     <w:lsdException w:name="heading 2" w:semiHidden="1" w:uiPriority="9" w:unhideWhenUsed="1" w:qFormat="1"/>
@@ -389,6 +464,7 @@
     <w:lsdException w:name="HTML Sample" w:semiHidden="1" w:unhideWhenUsed="1"/>
     <w:lsdException w:name="HTML Typewriter" w:semiHidden="1" w:unhideWhenUsed="1"/>
     <w:lsdException w:name="HTML Variable" w:semiHidden="1" w:unhideWhenUsed="1"/>
+    <w:lsdException w:name="Normal Table" w:semiHidden="1" w:unhideWhenUsed="1"/>
     <w:lsdException w:name="annotation subject" w:semiHidden="1" w:unhideWhenUsed="1"/>
     <w:lsdException w:name="No List" w:semiHidden="1" w:unhideWhenUsed="1"/>
     <w:lsdException w:name="Outline List 1" w:semiHidden="1" w:unhideWhenUsed="1"/>
@@ -433,6 +509,7 @@
     <w:lsdException w:name="Table Professional" w:semiHidden="1" w:unhideWhenUsed="1"/>
     <w:lsdException w:name="Table Subtle 1" w:semiHidden="1" w:unhideWhenUsed="1"/>
     <w:lsdException w:name="Table Subtle 2" w:semiHidden="1" w:unhideWhenUsed="1"/>
+    <w:lsdException w:name="Table Web 1" w:semiHidden="1" w:unhideWhenUsed="1"/>
     <w:lsdException w:name="Table Web 2" w:semiHidden="1" w:unhideWhenUsed="1"/>
     <w:lsdException w:name="Table Web 3" w:semiHidden="1" w:unhideWhenUsed="1"/>
     <w:lsdException w:name="Balloon Text" w:semiHidden="1" w:unhideWhenUsed="1"/>
@@ -653,21 +730,18 @@
     <w:lsdException w:name="List Table 5 Dark Accent 6" w:uiPriority="50"/>
     <w:lsdException w:name="List Table 6 Colorful Accent 6" w:uiPriority="51"/>
     <w:lsdException w:name="List Table 7 Colorful Accent 6" w:uiPriority="52"/>
-    <w:lsdException w:name="Mention" w:semiHidden="1" w:unhideWhenUsed="1"/>
-    <w:lsdException w:name="Smart Hyperlink" w:semiHidden="1" w:unhideWhenUsed="1"/>
-    <w:lsdException w:name="Hashtag" w:semiHidden="1" w:unhideWhenUsed="1"/>
   </w:latentStyles>
   <w:style w:type="paragraph" w:default="1" w:styleId="Normal">
     <w:name w:val="Normal"/>
     <w:qFormat/>
   </w:style>
-  <w:style w:type="character" w:default="1" w:styleId="Fuentedeprrafopredeter">
+  <w:style w:type="character" w:default="1" w:styleId="DefaultParagraphFont">
     <w:name w:val="Default Paragraph Font"/>
     <w:uiPriority w:val="1"/>
     <w:semiHidden/>
     <w:unhideWhenUsed/>
   </w:style>
-  <w:style w:type="table" w:default="1" w:styleId="Tablanormal">
+  <w:style w:type="table" w:default="1" w:styleId="TableNormal">
     <w:name w:val="Normal Table"/>
     <w:uiPriority w:val="99"/>
     <w:semiHidden/>
@@ -682,11 +756,109 @@
       </w:tblCellMar>
     </w:tblPr>
   </w:style>
-  <w:style w:type="numbering" w:default="1" w:styleId="Sinlista">
+  <w:style w:type="numbering" w:default="1" w:styleId="NoList">
     <w:name w:val="No List"/>
     <w:uiPriority w:val="99"/>
     <w:semiHidden/>
     <w:unhideWhenUsed/>
+  </w:style>
+  <w:style w:type="character" w:styleId="CommentReference">
+    <w:name w:val="annotation reference"/>
+    <w:basedOn w:val="DefaultParagraphFont"/>
+    <w:uiPriority w:val="99"/>
+    <w:semiHidden/>
+    <w:unhideWhenUsed/>
+    <w:rsid w:val="00043828"/>
+    <w:rPr>
+      <w:sz w:val="16"/>
+      <w:szCs w:val="16"/>
+    </w:rPr>
+  </w:style>
+  <w:style w:type="paragraph" w:styleId="CommentText">
+    <w:name w:val="annotation text"/>
+    <w:basedOn w:val="Normal"/>
+    <w:link w:val="CommentTextChar"/>
+    <w:uiPriority w:val="99"/>
+    <w:semiHidden/>
+    <w:unhideWhenUsed/>
+    <w:rsid w:val="00043828"/>
+    <w:pPr>
+      <w:spacing w:line="240" w:lineRule="auto"/>
+    </w:pPr>
+    <w:rPr>
+      <w:sz w:val="20"/>
+      <w:szCs w:val="20"/>
+    </w:rPr>
+  </w:style>
+  <w:style w:type="character" w:customStyle="1" w:styleId="CommentTextChar">
+    <w:name w:val="Comment Text Char"/>
+    <w:basedOn w:val="DefaultParagraphFont"/>
+    <w:link w:val="CommentText"/>
+    <w:uiPriority w:val="99"/>
+    <w:semiHidden/>
+    <w:rsid w:val="00043828"/>
+    <w:rPr>
+      <w:sz w:val="20"/>
+      <w:szCs w:val="20"/>
+    </w:rPr>
+  </w:style>
+  <w:style w:type="paragraph" w:styleId="CommentSubject">
+    <w:name w:val="annotation subject"/>
+    <w:basedOn w:val="CommentText"/>
+    <w:next w:val="CommentText"/>
+    <w:link w:val="CommentSubjectChar"/>
+    <w:uiPriority w:val="99"/>
+    <w:semiHidden/>
+    <w:unhideWhenUsed/>
+    <w:rsid w:val="00043828"/>
+    <w:rPr>
+      <w:b/>
+      <w:bCs/>
+    </w:rPr>
+  </w:style>
+  <w:style w:type="character" w:customStyle="1" w:styleId="CommentSubjectChar">
+    <w:name w:val="Comment Subject Char"/>
+    <w:basedOn w:val="CommentTextChar"/>
+    <w:link w:val="CommentSubject"/>
+    <w:uiPriority w:val="99"/>
+    <w:semiHidden/>
+    <w:rsid w:val="00043828"/>
+    <w:rPr>
+      <w:b/>
+      <w:bCs/>
+      <w:sz w:val="20"/>
+      <w:szCs w:val="20"/>
+    </w:rPr>
+  </w:style>
+  <w:style w:type="paragraph" w:styleId="BalloonText">
+    <w:name w:val="Balloon Text"/>
+    <w:basedOn w:val="Normal"/>
+    <w:link w:val="BalloonTextChar"/>
+    <w:uiPriority w:val="99"/>
+    <w:semiHidden/>
+    <w:unhideWhenUsed/>
+    <w:rsid w:val="00043828"/>
+    <w:pPr>
+      <w:spacing w:after="0" w:line="240" w:lineRule="auto"/>
+    </w:pPr>
+    <w:rPr>
+      <w:rFonts w:ascii="Segoe UI" w:hAnsi="Segoe UI" w:cs="Segoe UI"/>
+      <w:sz w:val="18"/>
+      <w:szCs w:val="18"/>
+    </w:rPr>
+  </w:style>
+  <w:style w:type="character" w:customStyle="1" w:styleId="BalloonTextChar">
+    <w:name w:val="Balloon Text Char"/>
+    <w:basedOn w:val="DefaultParagraphFont"/>
+    <w:link w:val="BalloonText"/>
+    <w:uiPriority w:val="99"/>
+    <w:semiHidden/>
+    <w:rsid w:val="00043828"/>
+    <w:rPr>
+      <w:rFonts w:ascii="Segoe UI" w:hAnsi="Segoe UI" w:cs="Segoe UI"/>
+      <w:sz w:val="18"/>
+      <w:szCs w:val="18"/>
+    </w:rPr>
   </w:style>
 </w:styles>
 </file>

</xml_diff>